<commit_message>
added crud and persistent
</commit_message>
<xml_diff>
--- a/001 описание предметной области.docx
+++ b/001 описание предметной области.docx
@@ -304,266 +304,342 @@
         <w:pStyle w:val="a3"/>
       </w:pPr>
     </w:p>
-    <w:p>
-      <w:pPr>
-        <w:rPr>
-          <w:u w:val="single"/>
-        </w:rPr>
-      </w:pPr>
-      <w:r>
-        <w:rPr>
-          <w:u w:val="single"/>
-        </w:rPr>
-        <w:t>Взаимодействия магазина</w:t>
-      </w:r>
-    </w:p>
-    <w:p>
-      <w:pPr>
-        <w:spacing w:line="240" w:lineRule="auto"/>
-      </w:pPr>
-      <w:r>
-        <w:t>Клиенты (Клиент может купить, сделать возврат)</w:t>
-      </w:r>
-    </w:p>
-    <w:p>
-      <w:pPr>
-        <w:spacing w:line="240" w:lineRule="auto"/>
-      </w:pPr>
-      <w:r>
-        <w:t>Поставщики (Закупка товара)</w:t>
-      </w:r>
-    </w:p>
-    <w:p>
-      <w:pPr>
-        <w:spacing w:line="240" w:lineRule="auto"/>
-      </w:pPr>
-      <w:r>
-        <w:t>Госорганы (Налоговая - Сдача деклараций)</w:t>
-      </w:r>
-      <w:r>
-        <w:t xml:space="preserve"> </w:t>
-      </w:r>
-    </w:p>
-    <w:p>
-      <w:pPr>
-        <w:spacing w:line="240" w:lineRule="auto"/>
-      </w:pPr>
-      <w:r>
-        <w:t>Торговый центр (Аренда помещения торгового зала и склада)</w:t>
-      </w:r>
-    </w:p>
-    <w:p>
-      <w:pPr>
-        <w:rPr>
-          <w:lang w:val="en-US"/>
-        </w:rPr>
-      </w:pPr>
-    </w:p>
-    <w:p>
-      <w:pPr>
-        <w:rPr>
-          <w:lang w:val="en-US"/>
-        </w:rPr>
-      </w:pPr>
-    </w:p>
-    <w:p>
-      <w:pPr>
-        <w:rPr>
-          <w:lang w:val="en-US"/>
-        </w:rPr>
-      </w:pPr>
-    </w:p>
-    <w:p>
-      <w:pPr>
-        <w:rPr>
-          <w:lang w:val="en-US"/>
-        </w:rPr>
-      </w:pPr>
-    </w:p>
-    <w:p>
-      <w:pPr>
-        <w:rPr>
-          <w:lang w:val="en-US"/>
-        </w:rPr>
-      </w:pPr>
-    </w:p>
-    <w:p>
-      <w:pPr>
-        <w:rPr>
-          <w:lang w:val="en-US"/>
-        </w:rPr>
-      </w:pPr>
-    </w:p>
-    <w:p>
-      <w:pPr>
-        <w:rPr>
-          <w:u w:val="single"/>
-        </w:rPr>
-      </w:pPr>
-      <w:r>
-        <w:rPr>
-          <w:u w:val="single"/>
-        </w:rPr>
-        <w:lastRenderedPageBreak/>
-        <w:t>Основные взаимодействия (Сервис</w:t>
-      </w:r>
-      <w:r>
-        <w:rPr>
-          <w:u w:val="single"/>
-        </w:rPr>
-        <w:t>ы</w:t>
-      </w:r>
-      <w:r>
-        <w:rPr>
-          <w:u w:val="single"/>
-        </w:rPr>
-        <w:t>)</w:t>
-      </w:r>
-    </w:p>
-    <w:p>
-      <w:r>
-        <w:t xml:space="preserve">Клиент </w:t>
-      </w:r>
-      <w:r>
-        <w:t>может купить</w:t>
-      </w:r>
-      <w:r>
-        <w:t xml:space="preserve"> товар</w:t>
-      </w:r>
-      <w:r>
-        <w:t xml:space="preserve">, </w:t>
-      </w:r>
-      <w:r>
-        <w:t>вернуть товар</w:t>
-      </w:r>
-      <w:r>
-        <w:t>.</w:t>
-      </w:r>
-    </w:p>
-    <w:p>
-      <w:r>
-        <w:t xml:space="preserve">Кассир </w:t>
-      </w:r>
-      <w:r>
-        <w:t>может продать</w:t>
-      </w:r>
-      <w:r>
-        <w:t xml:space="preserve"> товар, получ</w:t>
-      </w:r>
-      <w:r>
-        <w:t>ить</w:t>
-      </w:r>
-      <w:r>
-        <w:t xml:space="preserve"> деньги</w:t>
-      </w:r>
-      <w:r>
-        <w:t xml:space="preserve">, </w:t>
-      </w:r>
-      <w:r>
-        <w:t>отдать деньги</w:t>
-      </w:r>
-      <w:r>
-        <w:t>.</w:t>
-      </w:r>
-    </w:p>
-    <w:p>
-      <w:r>
-        <w:t>Сотрудник торгового зала (Продавец-консультант)</w:t>
-      </w:r>
-      <w:r>
-        <w:t xml:space="preserve">, постоянно </w:t>
-      </w:r>
-      <w:proofErr w:type="spellStart"/>
-      <w:r>
-        <w:t>мониторит</w:t>
-      </w:r>
-      <w:proofErr w:type="spellEnd"/>
-      <w:r>
-        <w:t>, есть ли проданный товар в торговом зале</w:t>
-      </w:r>
-      <w:r>
-        <w:t>:</w:t>
-      </w:r>
-      <w:r>
-        <w:t xml:space="preserve"> </w:t>
-      </w:r>
-    </w:p>
-    <w:p>
-      <w:r>
-        <w:t>если есть – ничего не делает</w:t>
-      </w:r>
-    </w:p>
-    <w:p>
-      <w:r>
-        <w:t>если товара нет</w:t>
-      </w:r>
-      <w:r>
-        <w:t xml:space="preserve"> -</w:t>
-      </w:r>
-      <w:r>
-        <w:t xml:space="preserve"> делает перемещение из склада в торговый зал</w:t>
-      </w:r>
-    </w:p>
     <w:p/>
     <w:p/>
     <w:p>
-      <w:r>
-        <w:t>Администратор магазина</w:t>
+      <w:pPr>
+        <w:rPr>
+          <w:u w:val="single"/>
+        </w:rPr>
+      </w:pPr>
+      <w:r>
+        <w:rPr>
+          <w:u w:val="single"/>
+        </w:rPr>
+        <w:t>Основные взаимодействия (Сервис</w:t>
+      </w:r>
+      <w:r>
+        <w:rPr>
+          <w:u w:val="single"/>
+        </w:rPr>
+        <w:t>ы</w:t>
+      </w:r>
+      <w:r>
+        <w:rPr>
+          <w:u w:val="single"/>
+        </w:rPr>
+        <w:t>)</w:t>
+      </w:r>
+    </w:p>
+    <w:p>
+      <w:r>
+        <w:t>В  торговый зал можно  добавить това</w:t>
+      </w:r>
+      <w:proofErr w:type="gramStart"/>
+      <w:r>
+        <w:t>р(</w:t>
+      </w:r>
+      <w:proofErr w:type="gramEnd"/>
+      <w:r>
+        <w:t>со склада)</w:t>
       </w:r>
       <w:r>
         <w:t xml:space="preserve">, </w:t>
       </w:r>
       <w:r>
-        <w:t xml:space="preserve">каждый день </w:t>
+        <w:t>продать товар,  вернуть товар,  обменять товар,  выбрать товар</w:t>
+      </w:r>
+    </w:p>
+    <w:p>
+      <w:r>
+        <w:t>На склад можно добавить  товар или переместить товар  со склада.</w:t>
+      </w:r>
+    </w:p>
+    <w:p>
+      <w:r>
+        <w:t>Клиент  может купить, вернуть, обменять, посмотреть товар.</w:t>
+      </w:r>
+    </w:p>
+    <w:p>
+      <w:pPr>
+        <w:jc w:val="center"/>
+      </w:pPr>
+    </w:p>
+    <w:p/>
+    <w:p/>
+    <w:p/>
+    <w:p/>
+    <w:p>
+      <w:pPr>
+        <w:rPr>
+          <w:sz w:val="20"/>
+          <w:szCs w:val="20"/>
+        </w:rPr>
+      </w:pPr>
+      <w:r>
+        <w:rPr>
+          <w:sz w:val="20"/>
+          <w:szCs w:val="20"/>
+        </w:rPr>
+        <w:lastRenderedPageBreak/>
+        <w:t>(Опционально)</w:t>
+      </w:r>
+    </w:p>
+    <w:p>
+      <w:pPr>
+        <w:rPr>
+          <w:sz w:val="20"/>
+          <w:szCs w:val="20"/>
+        </w:rPr>
+      </w:pPr>
+      <w:r>
+        <w:rPr>
+          <w:sz w:val="20"/>
+          <w:szCs w:val="20"/>
+        </w:rPr>
+        <w:t xml:space="preserve">Кассир </w:t>
+      </w:r>
+      <w:r>
+        <w:rPr>
+          <w:sz w:val="20"/>
+          <w:szCs w:val="20"/>
+        </w:rPr>
+        <w:t>может продать</w:t>
+      </w:r>
+      <w:r>
+        <w:rPr>
+          <w:sz w:val="20"/>
+          <w:szCs w:val="20"/>
+        </w:rPr>
+        <w:t xml:space="preserve"> товар, получ</w:t>
+      </w:r>
+      <w:r>
+        <w:rPr>
+          <w:sz w:val="20"/>
+          <w:szCs w:val="20"/>
+        </w:rPr>
+        <w:t>ить</w:t>
+      </w:r>
+      <w:r>
+        <w:rPr>
+          <w:sz w:val="20"/>
+          <w:szCs w:val="20"/>
+        </w:rPr>
+        <w:t xml:space="preserve"> деньги</w:t>
+      </w:r>
+      <w:r>
+        <w:rPr>
+          <w:sz w:val="20"/>
+          <w:szCs w:val="20"/>
+        </w:rPr>
+        <w:t>, отдать деньги</w:t>
+      </w:r>
+      <w:r>
+        <w:rPr>
+          <w:sz w:val="20"/>
+          <w:szCs w:val="20"/>
+        </w:rPr>
+        <w:t>.</w:t>
+      </w:r>
+    </w:p>
+    <w:p>
+      <w:pPr>
+        <w:rPr>
+          <w:sz w:val="20"/>
+          <w:szCs w:val="20"/>
+        </w:rPr>
+      </w:pPr>
+      <w:r>
+        <w:rPr>
+          <w:sz w:val="20"/>
+          <w:szCs w:val="20"/>
+        </w:rPr>
+        <w:t>Сотрудник торгового зала (Продавец-консультант)</w:t>
+      </w:r>
+      <w:r>
+        <w:rPr>
+          <w:sz w:val="20"/>
+          <w:szCs w:val="20"/>
+        </w:rPr>
+        <w:t xml:space="preserve">, постоянно </w:t>
       </w:r>
       <w:proofErr w:type="spellStart"/>
       <w:r>
+        <w:rPr>
+          <w:sz w:val="20"/>
+          <w:szCs w:val="20"/>
+        </w:rPr>
         <w:t>мониторит</w:t>
       </w:r>
       <w:proofErr w:type="spellEnd"/>
       <w:r>
+        <w:rPr>
+          <w:sz w:val="20"/>
+          <w:szCs w:val="20"/>
+        </w:rPr>
+        <w:t xml:space="preserve">, есть ли проданный товар в торговом зале: </w:t>
+      </w:r>
+    </w:p>
+    <w:p>
+      <w:pPr>
+        <w:rPr>
+          <w:sz w:val="20"/>
+          <w:szCs w:val="20"/>
+        </w:rPr>
+      </w:pPr>
+      <w:r>
+        <w:rPr>
+          <w:sz w:val="20"/>
+          <w:szCs w:val="20"/>
+        </w:rPr>
+        <w:t>если есть – ничего не делает</w:t>
+      </w:r>
+    </w:p>
+    <w:p>
+      <w:pPr>
+        <w:rPr>
+          <w:sz w:val="20"/>
+          <w:szCs w:val="20"/>
+        </w:rPr>
+      </w:pPr>
+      <w:r>
+        <w:rPr>
+          <w:sz w:val="20"/>
+          <w:szCs w:val="20"/>
+        </w:rPr>
+        <w:t>если товара нет</w:t>
+      </w:r>
+      <w:r>
+        <w:rPr>
+          <w:sz w:val="20"/>
+          <w:szCs w:val="20"/>
+        </w:rPr>
+        <w:t xml:space="preserve"> -</w:t>
+      </w:r>
+      <w:r>
+        <w:rPr>
+          <w:sz w:val="20"/>
+          <w:szCs w:val="20"/>
+        </w:rPr>
+        <w:t xml:space="preserve"> делает перемещение из склада в торговый зал</w:t>
+      </w:r>
+    </w:p>
+    <w:p>
+      <w:pPr>
+        <w:rPr>
+          <w:sz w:val="20"/>
+          <w:szCs w:val="20"/>
+        </w:rPr>
+      </w:pPr>
+      <w:r>
+        <w:rPr>
+          <w:sz w:val="20"/>
+          <w:szCs w:val="20"/>
+        </w:rPr>
+        <w:t xml:space="preserve">Администратор магазина, каждый день </w:t>
+      </w:r>
+      <w:proofErr w:type="spellStart"/>
+      <w:r>
+        <w:rPr>
+          <w:sz w:val="20"/>
+          <w:szCs w:val="20"/>
+        </w:rPr>
+        <w:t>мониторит</w:t>
+      </w:r>
+      <w:proofErr w:type="spellEnd"/>
+      <w:r>
+        <w:rPr>
+          <w:sz w:val="20"/>
+          <w:szCs w:val="20"/>
+        </w:rPr>
         <w:t xml:space="preserve"> количество товаров на складе</w:t>
       </w:r>
       <w:r>
+        <w:rPr>
+          <w:sz w:val="20"/>
+          <w:szCs w:val="20"/>
+        </w:rPr>
         <w:t>.</w:t>
       </w:r>
     </w:p>
     <w:p>
-      <w:r>
+      <w:pPr>
+        <w:rPr>
+          <w:sz w:val="20"/>
+          <w:szCs w:val="20"/>
+        </w:rPr>
+      </w:pPr>
+      <w:r>
+        <w:rPr>
+          <w:sz w:val="20"/>
+          <w:szCs w:val="20"/>
+        </w:rPr>
         <w:t xml:space="preserve">если </w:t>
       </w:r>
       <w:r>
+        <w:rPr>
+          <w:sz w:val="20"/>
+          <w:szCs w:val="20"/>
+        </w:rPr>
         <w:t>менее 10шт.</w:t>
       </w:r>
       <w:r>
+        <w:rPr>
+          <w:sz w:val="20"/>
+          <w:szCs w:val="20"/>
+        </w:rPr>
         <w:t>, то заказывает у поставщика 10шт.</w:t>
       </w:r>
     </w:p>
     <w:p>
       <w:pPr>
         <w:rPr>
+          <w:sz w:val="20"/>
+          <w:szCs w:val="20"/>
           <w:lang w:val="en-US"/>
         </w:rPr>
       </w:pPr>
       <w:r>
+        <w:rPr>
+          <w:sz w:val="20"/>
+          <w:szCs w:val="20"/>
+        </w:rPr>
         <w:t xml:space="preserve">если товаров более </w:t>
       </w:r>
       <w:r>
+        <w:rPr>
+          <w:sz w:val="20"/>
+          <w:szCs w:val="20"/>
+        </w:rPr>
         <w:t xml:space="preserve">или равно </w:t>
       </w:r>
       <w:r>
+        <w:rPr>
+          <w:sz w:val="20"/>
+          <w:szCs w:val="20"/>
+        </w:rPr>
         <w:t>10</w:t>
       </w:r>
       <w:r>
+        <w:rPr>
+          <w:sz w:val="20"/>
+          <w:szCs w:val="20"/>
+        </w:rPr>
         <w:t>шт</w:t>
       </w:r>
       <w:r>
+        <w:rPr>
+          <w:sz w:val="20"/>
+          <w:szCs w:val="20"/>
+        </w:rPr>
         <w:t>, то ничего не заказывает.</w:t>
       </w:r>
     </w:p>
     <w:p>
       <w:pPr>
         <w:rPr>
+          <w:sz w:val="20"/>
+          <w:szCs w:val="20"/>
           <w:lang w:val="en-US"/>
         </w:rPr>
       </w:pPr>
@@ -571,127 +647,323 @@
     <w:p>
       <w:pPr>
         <w:rPr>
+          <w:sz w:val="20"/>
+          <w:szCs w:val="20"/>
+          <w:u w:val="single"/>
+        </w:rPr>
+      </w:pPr>
+      <w:r>
+        <w:rPr>
+          <w:sz w:val="20"/>
+          <w:szCs w:val="20"/>
+          <w:u w:val="single"/>
+        </w:rPr>
+        <w:t>Взаимодействия магазина</w:t>
+      </w:r>
+    </w:p>
+    <w:p>
+      <w:pPr>
+        <w:spacing w:line="240" w:lineRule="auto"/>
+        <w:rPr>
+          <w:sz w:val="20"/>
+          <w:szCs w:val="20"/>
+        </w:rPr>
+      </w:pPr>
+      <w:r>
+        <w:rPr>
+          <w:sz w:val="20"/>
+          <w:szCs w:val="20"/>
+        </w:rPr>
+        <w:t>Клиенты (Клиент может купить, сделать возврат)</w:t>
+      </w:r>
+    </w:p>
+    <w:p>
+      <w:pPr>
+        <w:spacing w:line="240" w:lineRule="auto"/>
+        <w:rPr>
+          <w:sz w:val="20"/>
+          <w:szCs w:val="20"/>
+        </w:rPr>
+      </w:pPr>
+      <w:r>
+        <w:rPr>
+          <w:sz w:val="20"/>
+          <w:szCs w:val="20"/>
+        </w:rPr>
+        <w:t>Поставщики (Закупка товара)</w:t>
+      </w:r>
+    </w:p>
+    <w:p>
+      <w:pPr>
+        <w:spacing w:line="240" w:lineRule="auto"/>
+        <w:rPr>
+          <w:sz w:val="20"/>
+          <w:szCs w:val="20"/>
+        </w:rPr>
+      </w:pPr>
+      <w:r>
+        <w:rPr>
+          <w:sz w:val="20"/>
+          <w:szCs w:val="20"/>
+        </w:rPr>
+        <w:t xml:space="preserve">Госорганы (Налоговая - Сдача деклараций) </w:t>
+      </w:r>
+    </w:p>
+    <w:p>
+      <w:pPr>
+        <w:spacing w:line="240" w:lineRule="auto"/>
+        <w:rPr>
+          <w:sz w:val="20"/>
+          <w:szCs w:val="20"/>
+        </w:rPr>
+      </w:pPr>
+      <w:r>
+        <w:rPr>
+          <w:sz w:val="20"/>
+          <w:szCs w:val="20"/>
+        </w:rPr>
+        <w:t>Торговый центр (Аренда помещения торгового зала и склада)</w:t>
+      </w:r>
+    </w:p>
+    <w:p/>
+    <w:p/>
+    <w:p>
+      <w:pPr>
+        <w:spacing w:line="240" w:lineRule="auto"/>
+      </w:pPr>
+      <w:r>
+        <w:t>В рамках первого задания, реализован</w:t>
+      </w:r>
+      <w:r>
+        <w:t xml:space="preserve">ы следующие сервисы  </w:t>
+      </w:r>
+      <w:r>
+        <w:t xml:space="preserve"> </w:t>
+      </w:r>
+    </w:p>
+    <w:p>
+      <w:pPr>
+        <w:spacing w:line="240" w:lineRule="auto"/>
+      </w:pPr>
+      <w:proofErr w:type="spellStart"/>
+      <w:r>
+        <w:rPr>
           <w:lang w:val="en-US"/>
         </w:rPr>
-      </w:pPr>
+        <w:t>TraidingHallService</w:t>
+      </w:r>
+      <w:proofErr w:type="spellEnd"/>
+      <w:r>
+        <w:t xml:space="preserve"> </w:t>
+      </w:r>
     </w:p>
     <w:p>
       <w:pPr>
         <w:spacing w:line="240" w:lineRule="auto"/>
       </w:pPr>
       <w:r>
-        <w:t xml:space="preserve">В рамках первого задания, </w:t>
-      </w:r>
-      <w:proofErr w:type="gramStart"/>
-      <w:r>
-        <w:t>реализован</w:t>
-      </w:r>
-      <w:proofErr w:type="gramEnd"/>
+        <w:t>продать товар</w:t>
+      </w:r>
+      <w:r>
+        <w:t xml:space="preserve"> - </w:t>
+      </w:r>
+      <w:proofErr w:type="spellStart"/>
+      <w:r>
+        <w:rPr>
+          <w:lang w:val="en-US"/>
+        </w:rPr>
+        <w:t>sellProduct</w:t>
+      </w:r>
+      <w:proofErr w:type="spellEnd"/>
+    </w:p>
+    <w:p>
+      <w:pPr>
+        <w:spacing w:line="240" w:lineRule="auto"/>
+      </w:pPr>
+      <w:r>
+        <w:t>сделать возврат  товара</w:t>
+      </w:r>
+      <w:r>
+        <w:t xml:space="preserve"> - </w:t>
+      </w:r>
+      <w:proofErr w:type="spellStart"/>
+      <w:r>
+        <w:rPr>
+          <w:lang w:val="en-US"/>
+        </w:rPr>
+        <w:t>returnProduct</w:t>
+      </w:r>
+      <w:proofErr w:type="spellEnd"/>
+    </w:p>
+    <w:p>
+      <w:pPr>
+        <w:spacing w:line="240" w:lineRule="auto"/>
+      </w:pPr>
+      <w:r>
+        <w:t>обменять товар</w:t>
+      </w:r>
+      <w:r>
+        <w:t xml:space="preserve"> – </w:t>
+      </w:r>
+      <w:proofErr w:type="spellStart"/>
+      <w:r>
+        <w:rPr>
+          <w:lang w:val="en-US"/>
+        </w:rPr>
+        <w:t>exchangeProduct</w:t>
+      </w:r>
+      <w:proofErr w:type="spellEnd"/>
+    </w:p>
+    <w:p>
+      <w:r>
+        <w:t xml:space="preserve">выбрать товар для просмотра характеристик - </w:t>
+      </w:r>
+      <w:proofErr w:type="spellStart"/>
+      <w:r>
+        <w:rPr>
+          <w:lang w:val="en-US"/>
+        </w:rPr>
+        <w:t>selectProduct</w:t>
+      </w:r>
+      <w:proofErr w:type="spellEnd"/>
+    </w:p>
+    <w:p>
+      <w:r>
+        <w:t xml:space="preserve">взять товар со склада – </w:t>
+      </w:r>
+      <w:proofErr w:type="spellStart"/>
+      <w:r>
+        <w:rPr>
+          <w:lang w:val="en-US"/>
+        </w:rPr>
+        <w:t>addProduct</w:t>
+      </w:r>
+      <w:proofErr w:type="spellEnd"/>
+    </w:p>
+    <w:p/>
+    <w:p>
+      <w:pPr>
+        <w:rPr>
+          <w:lang w:val="en-US"/>
+        </w:rPr>
+      </w:pPr>
+      <w:proofErr w:type="spellStart"/>
+      <w:r>
+        <w:rPr>
+          <w:lang w:val="en-US"/>
+        </w:rPr>
+        <w:t>WarehauseService</w:t>
+      </w:r>
+      <w:proofErr w:type="spellEnd"/>
+    </w:p>
+    <w:p>
+      <w:r>
+        <w:t xml:space="preserve">добавить товар на склад  - </w:t>
+      </w:r>
+      <w:proofErr w:type="spellStart"/>
+      <w:r>
+        <w:rPr>
+          <w:lang w:val="en-US"/>
+        </w:rPr>
+        <w:t>addProduct</w:t>
+      </w:r>
+      <w:proofErr w:type="spellEnd"/>
+    </w:p>
+    <w:p>
+      <w:r>
+        <w:t xml:space="preserve">переместить товар со склада -  </w:t>
+      </w:r>
+      <w:proofErr w:type="spellStart"/>
+      <w:r>
+        <w:rPr>
+          <w:lang w:val="en-US"/>
+        </w:rPr>
+        <w:t>deleteProduct</w:t>
+      </w:r>
+      <w:proofErr w:type="spellEnd"/>
+    </w:p>
+    <w:p>
+      <w:pPr>
+        <w:rPr>
+          <w:lang w:val="en-US"/>
+        </w:rPr>
+      </w:pPr>
+    </w:p>
+    <w:p>
+      <w:proofErr w:type="spellStart"/>
+      <w:r>
+        <w:rPr>
+          <w:lang w:val="en-US"/>
+        </w:rPr>
+        <w:t>ClientService</w:t>
+      </w:r>
+      <w:proofErr w:type="spellEnd"/>
+    </w:p>
+    <w:p>
+      <w:r>
+        <w:t xml:space="preserve">Купить  товар – </w:t>
+      </w:r>
+      <w:r>
+        <w:rPr>
+          <w:lang w:val="en-US"/>
+        </w:rPr>
+        <w:t xml:space="preserve">buy </w:t>
+      </w:r>
+    </w:p>
+    <w:p>
+      <w:r>
+        <w:t>Вернуть  товар</w:t>
+      </w:r>
+      <w:r>
+        <w:t xml:space="preserve"> - </w:t>
+      </w:r>
+      <w:r>
+        <w:rPr>
+          <w:lang w:val="en-US"/>
+        </w:rPr>
+        <w:t>return</w:t>
+      </w:r>
+      <w:r>
+        <w:t>_</w:t>
+      </w:r>
+      <w:r>
+        <w:rPr>
+          <w:lang w:val="en-US"/>
+        </w:rPr>
+        <w:t>product</w:t>
+      </w:r>
+    </w:p>
+    <w:p>
+      <w:r>
+        <w:t>Обменять  товар</w:t>
+      </w:r>
+      <w:r>
+        <w:t xml:space="preserve"> – </w:t>
+      </w:r>
+      <w:r>
+        <w:rPr>
+          <w:lang w:val="en-US"/>
+        </w:rPr>
+        <w:t>exchange</w:t>
+      </w:r>
+    </w:p>
+    <w:p>
+      <w:r>
+        <w:t>Посмотреть товар</w:t>
+      </w:r>
+      <w:r>
+        <w:t xml:space="preserve"> – </w:t>
+      </w:r>
+      <w:r>
+        <w:rPr>
+          <w:lang w:val="en-US"/>
+        </w:rPr>
+        <w:t>look</w:t>
+      </w:r>
       <w:r>
         <w:t xml:space="preserve"> </w:t>
       </w:r>
-      <w:proofErr w:type="spellStart"/>
-      <w:r>
-        <w:rPr>
-          <w:lang w:val="en-US"/>
-        </w:rPr>
-        <w:t>TraidingHallService</w:t>
-      </w:r>
-      <w:proofErr w:type="spellEnd"/>
-      <w:r>
-        <w:t xml:space="preserve"> </w:t>
-      </w:r>
-    </w:p>
-    <w:p>
-      <w:pPr>
-        <w:spacing w:line="240" w:lineRule="auto"/>
-      </w:pPr>
-      <w:r>
-        <w:t>продать товар</w:t>
-      </w:r>
-      <w:r>
-        <w:t xml:space="preserve"> - </w:t>
-      </w:r>
-      <w:proofErr w:type="spellStart"/>
-      <w:r>
-        <w:rPr>
-          <w:lang w:val="en-US"/>
-        </w:rPr>
-        <w:t>sellProduct</w:t>
-      </w:r>
-      <w:proofErr w:type="spellEnd"/>
-    </w:p>
-    <w:p>
-      <w:pPr>
-        <w:spacing w:line="240" w:lineRule="auto"/>
-      </w:pPr>
-      <w:r>
-        <w:t>сделать возврат  товара</w:t>
-      </w:r>
-      <w:r>
-        <w:t xml:space="preserve"> - </w:t>
-      </w:r>
-      <w:proofErr w:type="spellStart"/>
-      <w:r>
-        <w:rPr>
-          <w:lang w:val="en-US"/>
-        </w:rPr>
-        <w:t>returnProduct</w:t>
-      </w:r>
-      <w:proofErr w:type="spellEnd"/>
-    </w:p>
-    <w:p>
-      <w:pPr>
-        <w:spacing w:line="240" w:lineRule="auto"/>
-      </w:pPr>
-      <w:r>
-        <w:t xml:space="preserve"> </w:t>
-      </w:r>
-      <w:r>
-        <w:t>обменять товар</w:t>
-      </w:r>
-      <w:r>
-        <w:t xml:space="preserve"> – </w:t>
-      </w:r>
-      <w:proofErr w:type="spellStart"/>
-      <w:r>
-        <w:rPr>
-          <w:lang w:val="en-US"/>
-        </w:rPr>
-        <w:t>exchangeProduct</w:t>
-      </w:r>
-      <w:proofErr w:type="spellEnd"/>
-    </w:p>
-    <w:p>
-      <w:r>
-        <w:t xml:space="preserve">выбрать товар для просмотра характеристик - </w:t>
-      </w:r>
-      <w:proofErr w:type="spellStart"/>
-      <w:r>
-        <w:rPr>
-          <w:lang w:val="en-US"/>
-        </w:rPr>
-        <w:t>selectProduct</w:t>
-      </w:r>
-      <w:proofErr w:type="spellEnd"/>
-    </w:p>
-    <w:p>
-      <w:r>
-        <w:t xml:space="preserve"> </w:t>
-      </w:r>
-      <w:r>
-        <w:t xml:space="preserve">взять товар со склада – </w:t>
-      </w:r>
-      <w:proofErr w:type="spellStart"/>
-      <w:r>
-        <w:rPr>
-          <w:lang w:val="en-US"/>
-        </w:rPr>
-        <w:t>addProduct</w:t>
-      </w:r>
-      <w:proofErr w:type="spellEnd"/>
-    </w:p>
-    <w:p/>
+    </w:p>
     <w:sectPr>
       <w:pgSz w:w="11906" w:h="16838"/>
       <w:pgMar w:top="1134" w:right="850" w:bottom="1134" w:left="1701" w:header="708" w:footer="708" w:gutter="0"/>
@@ -1625,7 +1897,7 @@
   <a:extraClrSchemeLst/>
   <a:extLst>
     <a:ext uri="{05A4C25C-085E-4340-85A3-A5531E510DB2}">
-      <thm15:themeFamily xmlns:thm15="http://schemas.microsoft.com/office/thememl/2012/main" xmlns="" name="Office Theme" id="{62F939B6-93AF-4DB8-9C6B-D6C7DFDC589F}" vid="{4A3C46E8-61CC-4603-A589-7422A47A8E4A}"/>
+      <thm15:themeFamily xmlns="" xmlns:thm15="http://schemas.microsoft.com/office/thememl/2012/main" name="Office Theme" id="{62F939B6-93AF-4DB8-9C6B-D6C7DFDC589F}" vid="{4A3C46E8-61CC-4603-A589-7422A47A8E4A}"/>
     </a:ext>
   </a:extLst>
 </a:theme>

</xml_diff>